<commit_message>
basic notes on loupe browser interface
</commit_message>
<xml_diff>
--- a/notes/loupe browser notes.docx
+++ b/notes/loupe browser notes.docx
@@ -4,7 +4,13 @@
   <w:body>
     <w:p>
       <w:r>
-        <w:t>6/21/22</w:t>
+        <w:t>6/2</w:t>
+      </w:r>
+      <w:r>
+        <w:t>3</w:t>
+      </w:r>
+      <w:r>
+        <w:t>/22</w:t>
       </w:r>
     </w:p>
     <w:p>
@@ -12,7 +18,526 @@
         <w:t>Loupe Browser Notes</w:t>
       </w:r>
     </w:p>
+    <w:p>
+      <w:r>
+        <w:t>(</w:t>
+      </w:r>
+      <w:proofErr w:type="gramStart"/>
+      <w:r>
+        <w:t>more</w:t>
+      </w:r>
+      <w:proofErr w:type="gramEnd"/>
+      <w:r>
+        <w:t xml:space="preserve"> information can be found at </w:t>
+      </w:r>
+      <w:hyperlink r:id="rId5" w:history="1">
+        <w:r>
+          <w:rPr>
+            <w:rStyle w:val="Hyperlink"/>
+          </w:rPr>
+          <w:t>https://support.10xgenomics.com/single-cell-gene-expression/software/visualization/latest/tutorial</w:t>
+        </w:r>
+      </w:hyperlink>
+      <w:r>
+        <w:t xml:space="preserve">) </w:t>
+      </w:r>
+    </w:p>
+    <w:p>
+      <w:pPr>
+        <w:rPr>
+          <w:b/>
+          <w:bCs/>
+        </w:rPr>
+      </w:pPr>
+      <w:r>
+        <w:rPr>
+          <w:b/>
+          <w:bCs/>
+        </w:rPr>
+        <w:t>Preliminaries:</w:t>
+      </w:r>
+    </w:p>
+    <w:p>
+      <w:pPr>
+        <w:pStyle w:val="ListParagraph"/>
+        <w:numPr>
+          <w:ilvl w:val="0"/>
+          <w:numId w:val="1"/>
+        </w:numPr>
+      </w:pPr>
+      <w:r>
+        <w:t xml:space="preserve">Need file with </w:t>
+      </w:r>
+      <w:proofErr w:type="gramStart"/>
+      <w:r>
+        <w:t xml:space="preserve">the </w:t>
+      </w:r>
+      <w:r>
+        <w:rPr>
+          <w:highlight w:val="yellow"/>
+        </w:rPr>
+        <w:t>.</w:t>
+      </w:r>
+      <w:proofErr w:type="spellStart"/>
+      <w:r>
+        <w:rPr>
+          <w:highlight w:val="yellow"/>
+        </w:rPr>
+        <w:t>cloupe</w:t>
+      </w:r>
+      <w:proofErr w:type="spellEnd"/>
+      <w:proofErr w:type="gramEnd"/>
+      <w:r>
+        <w:t xml:space="preserve"> extension. These can be opened by the browser.</w:t>
+      </w:r>
+    </w:p>
+    <w:p>
+      <w:pPr>
+        <w:pStyle w:val="ListParagraph"/>
+        <w:numPr>
+          <w:ilvl w:val="0"/>
+          <w:numId w:val="1"/>
+        </w:numPr>
+      </w:pPr>
+      <w:r>
+        <w:t>Once the file is opened, the initial page should look something like this:</w:t>
+      </w:r>
+    </w:p>
+    <w:p>
+      <w:r>
+        <w:rPr>
+          <w:noProof/>
+        </w:rPr>
+        <w:drawing>
+          <wp:inline distT="0" distB="0" distL="0" distR="0" wp14:anchorId="44279600" wp14:editId="72C59995">
+            <wp:extent cx="5581650" cy="2770550"/>
+            <wp:effectExtent l="0" t="0" r="0" b="0"/>
+            <wp:docPr id="1" name="Picture 1"/>
+            <wp:cNvGraphicFramePr>
+              <a:graphicFrameLocks xmlns:a="http://schemas.openxmlformats.org/drawingml/2006/main" noChangeAspect="1"/>
+            </wp:cNvGraphicFramePr>
+            <a:graphic xmlns:a="http://schemas.openxmlformats.org/drawingml/2006/main">
+              <a:graphicData uri="http://schemas.openxmlformats.org/drawingml/2006/picture">
+                <pic:pic xmlns:pic="http://schemas.openxmlformats.org/drawingml/2006/picture">
+                  <pic:nvPicPr>
+                    <pic:cNvPr id="1" name=""/>
+                    <pic:cNvPicPr/>
+                  </pic:nvPicPr>
+                  <pic:blipFill>
+                    <a:blip r:embed="rId6"/>
+                    <a:stretch>
+                      <a:fillRect/>
+                    </a:stretch>
+                  </pic:blipFill>
+                  <pic:spPr>
+                    <a:xfrm>
+                      <a:off x="0" y="0"/>
+                      <a:ext cx="5585111" cy="2772268"/>
+                    </a:xfrm>
+                    <a:prstGeom prst="rect">
+                      <a:avLst/>
+                    </a:prstGeom>
+                  </pic:spPr>
+                </pic:pic>
+              </a:graphicData>
+            </a:graphic>
+          </wp:inline>
+        </w:drawing>
+      </w:r>
+    </w:p>
+    <w:p>
+      <w:pPr>
+        <w:rPr>
+          <w:b/>
+          <w:bCs/>
+        </w:rPr>
+      </w:pPr>
+      <w:r>
+        <w:rPr>
+          <w:b/>
+          <w:bCs/>
+        </w:rPr>
+        <w:t>List of Up-Regulated Genes</w:t>
+      </w:r>
+    </w:p>
+    <w:p>
+      <w:pPr>
+        <w:pStyle w:val="ListParagraph"/>
+        <w:numPr>
+          <w:ilvl w:val="0"/>
+          <w:numId w:val="2"/>
+        </w:numPr>
+      </w:pPr>
+      <w:r>
+        <w:t>On the bottom of the page is a list of up-regulated genes in each cluster. In other words, singular cells are clustered by the genes they are most likely to express.</w:t>
+      </w:r>
+    </w:p>
+    <w:p>
+      <w:pPr>
+        <w:pStyle w:val="ListParagraph"/>
+        <w:numPr>
+          <w:ilvl w:val="0"/>
+          <w:numId w:val="2"/>
+        </w:numPr>
+      </w:pPr>
+      <w:r>
+        <w:t xml:space="preserve">The p-value is the adjusted p-value found by the Benjamini-Hochberg procedure </w:t>
+      </w:r>
+      <w:hyperlink r:id="rId7" w:history="1">
+        <w:r>
+          <w:rPr>
+            <w:rStyle w:val="Hyperlink"/>
+          </w:rPr>
+          <w:t>https://www.statisticshowto.com/benjamini-hochberg-procedure/</w:t>
+        </w:r>
+      </w:hyperlink>
+      <w:r>
+        <w:t xml:space="preserve"> . This procedure is used to reduce the false-discovery rate. </w:t>
+      </w:r>
+    </w:p>
+    <w:p>
+      <w:pPr>
+        <w:pStyle w:val="ListParagraph"/>
+        <w:numPr>
+          <w:ilvl w:val="0"/>
+          <w:numId w:val="2"/>
+        </w:numPr>
+      </w:pPr>
+      <w:r>
+        <w:t xml:space="preserve">The stars next to the p-value are a metric to show if the p-value is less than 0.001, (four stars) up to 0.1 (one star). </w:t>
+      </w:r>
+    </w:p>
+    <w:p>
+      <w:pPr>
+        <w:rPr>
+          <w:b/>
+          <w:bCs/>
+        </w:rPr>
+      </w:pPr>
+    </w:p>
+    <w:p>
+      <w:pPr>
+        <w:rPr>
+          <w:b/>
+          <w:bCs/>
+        </w:rPr>
+      </w:pPr>
+    </w:p>
+    <w:p>
+      <w:pPr>
+        <w:rPr>
+          <w:b/>
+          <w:bCs/>
+        </w:rPr>
+      </w:pPr>
+    </w:p>
+    <w:p>
+      <w:pPr>
+        <w:rPr>
+          <w:b/>
+          <w:bCs/>
+        </w:rPr>
+      </w:pPr>
+    </w:p>
+    <w:p>
+      <w:pPr>
+        <w:rPr>
+          <w:b/>
+          <w:bCs/>
+        </w:rPr>
+      </w:pPr>
+    </w:p>
+    <w:p>
+      <w:pPr>
+        <w:rPr>
+          <w:b/>
+          <w:bCs/>
+        </w:rPr>
+      </w:pPr>
+    </w:p>
+    <w:p>
+      <w:pPr>
+        <w:rPr>
+          <w:b/>
+          <w:bCs/>
+        </w:rPr>
+      </w:pPr>
+      <w:r>
+        <w:rPr>
+          <w:b/>
+          <w:bCs/>
+        </w:rPr>
+        <w:lastRenderedPageBreak/>
+        <w:t>Heat Map</w:t>
+      </w:r>
+    </w:p>
+    <w:p>
+      <w:pPr>
+        <w:rPr>
+          <w:b/>
+          <w:bCs/>
+        </w:rPr>
+      </w:pPr>
+      <w:r>
+        <w:rPr>
+          <w:noProof/>
+        </w:rPr>
+        <w:drawing>
+          <wp:inline distT="0" distB="0" distL="0" distR="0" wp14:anchorId="3C6F88F5" wp14:editId="701A9294">
+            <wp:extent cx="5943600" cy="1758950"/>
+            <wp:effectExtent l="0" t="0" r="0" b="0"/>
+            <wp:docPr id="2" name="Picture 2"/>
+            <wp:cNvGraphicFramePr>
+              <a:graphicFrameLocks xmlns:a="http://schemas.openxmlformats.org/drawingml/2006/main" noChangeAspect="1"/>
+            </wp:cNvGraphicFramePr>
+            <a:graphic xmlns:a="http://schemas.openxmlformats.org/drawingml/2006/main">
+              <a:graphicData uri="http://schemas.openxmlformats.org/drawingml/2006/picture">
+                <pic:pic xmlns:pic="http://schemas.openxmlformats.org/drawingml/2006/picture">
+                  <pic:nvPicPr>
+                    <pic:cNvPr id="1" name=""/>
+                    <pic:cNvPicPr/>
+                  </pic:nvPicPr>
+                  <pic:blipFill>
+                    <a:blip r:embed="rId8"/>
+                    <a:stretch>
+                      <a:fillRect/>
+                    </a:stretch>
+                  </pic:blipFill>
+                  <pic:spPr>
+                    <a:xfrm>
+                      <a:off x="0" y="0"/>
+                      <a:ext cx="5943600" cy="1758950"/>
+                    </a:xfrm>
+                    <a:prstGeom prst="rect">
+                      <a:avLst/>
+                    </a:prstGeom>
+                  </pic:spPr>
+                </pic:pic>
+              </a:graphicData>
+            </a:graphic>
+          </wp:inline>
+        </w:drawing>
+      </w:r>
+    </w:p>
+    <w:p>
+      <w:pPr>
+        <w:pStyle w:val="ListParagraph"/>
+        <w:numPr>
+          <w:ilvl w:val="0"/>
+          <w:numId w:val="3"/>
+        </w:numPr>
+      </w:pPr>
+      <w:r>
+        <w:t xml:space="preserve">The gene heatmap is used to show which genes are MOST unique in each cluster. </w:t>
+      </w:r>
+    </w:p>
+    <w:p>
+      <w:pPr>
+        <w:pStyle w:val="ListParagraph"/>
+        <w:numPr>
+          <w:ilvl w:val="0"/>
+          <w:numId w:val="3"/>
+        </w:numPr>
+      </w:pPr>
+      <w:r>
+        <w:t xml:space="preserve">By clicking on a tile in the heatmap, the graphic changes to show which cells express this gene. The </w:t>
+      </w:r>
+      <w:r>
+        <w:t xml:space="preserve">gene on the left is more unique than the one on the right, since it is only expressed in two different clusters. The one on the right is expressed in at least five. </w:t>
+      </w:r>
+    </w:p>
+    <w:p>
+      <w:pPr>
+        <w:pStyle w:val="ListParagraph"/>
+        <w:numPr>
+          <w:ilvl w:val="0"/>
+          <w:numId w:val="3"/>
+        </w:numPr>
+      </w:pPr>
+      <w:r>
+        <w:rPr>
+          <w:noProof/>
+        </w:rPr>
+        <w:drawing>
+          <wp:inline distT="0" distB="0" distL="0" distR="0" wp14:anchorId="09162CBD" wp14:editId="5563750F">
+            <wp:extent cx="2207751" cy="2012950"/>
+            <wp:effectExtent l="0" t="0" r="2540" b="6350"/>
+            <wp:docPr id="3" name="Picture 3"/>
+            <wp:cNvGraphicFramePr>
+              <a:graphicFrameLocks xmlns:a="http://schemas.openxmlformats.org/drawingml/2006/main" noChangeAspect="1"/>
+            </wp:cNvGraphicFramePr>
+            <a:graphic xmlns:a="http://schemas.openxmlformats.org/drawingml/2006/main">
+              <a:graphicData uri="http://schemas.openxmlformats.org/drawingml/2006/picture">
+                <pic:pic xmlns:pic="http://schemas.openxmlformats.org/drawingml/2006/picture">
+                  <pic:nvPicPr>
+                    <pic:cNvPr id="1" name=""/>
+                    <pic:cNvPicPr/>
+                  </pic:nvPicPr>
+                  <pic:blipFill>
+                    <a:blip r:embed="rId9"/>
+                    <a:stretch>
+                      <a:fillRect/>
+                    </a:stretch>
+                  </pic:blipFill>
+                  <pic:spPr>
+                    <a:xfrm>
+                      <a:off x="0" y="0"/>
+                      <a:ext cx="2212706" cy="2017468"/>
+                    </a:xfrm>
+                    <a:prstGeom prst="rect">
+                      <a:avLst/>
+                    </a:prstGeom>
+                  </pic:spPr>
+                </pic:pic>
+              </a:graphicData>
+            </a:graphic>
+          </wp:inline>
+        </w:drawing>
+      </w:r>
+      <w:r>
+        <w:rPr>
+          <w:noProof/>
+        </w:rPr>
+        <w:t xml:space="preserve"> </w:t>
+      </w:r>
+      <w:r>
+        <w:rPr>
+          <w:noProof/>
+        </w:rPr>
+        <w:drawing>
+          <wp:inline distT="0" distB="0" distL="0" distR="0" wp14:anchorId="6DACFB78" wp14:editId="6B2A09BF">
+            <wp:extent cx="2025650" cy="1848485"/>
+            <wp:effectExtent l="0" t="0" r="0" b="0"/>
+            <wp:docPr id="4" name="Picture 4"/>
+            <wp:cNvGraphicFramePr>
+              <a:graphicFrameLocks xmlns:a="http://schemas.openxmlformats.org/drawingml/2006/main" noChangeAspect="1"/>
+            </wp:cNvGraphicFramePr>
+            <a:graphic xmlns:a="http://schemas.openxmlformats.org/drawingml/2006/main">
+              <a:graphicData uri="http://schemas.openxmlformats.org/drawingml/2006/picture">
+                <pic:pic xmlns:pic="http://schemas.openxmlformats.org/drawingml/2006/picture">
+                  <pic:nvPicPr>
+                    <pic:cNvPr id="1" name=""/>
+                    <pic:cNvPicPr/>
+                  </pic:nvPicPr>
+                  <pic:blipFill>
+                    <a:blip r:embed="rId10" cstate="print">
+                      <a:extLst>
+                        <a:ext uri="{28A0092B-C50C-407E-A947-70E740481C1C}">
+                          <a14:useLocalDpi xmlns:a14="http://schemas.microsoft.com/office/drawing/2010/main" val="0"/>
+                        </a:ext>
+                      </a:extLst>
+                    </a:blip>
+                    <a:stretch>
+                      <a:fillRect/>
+                    </a:stretch>
+                  </pic:blipFill>
+                  <pic:spPr>
+                    <a:xfrm>
+                      <a:off x="0" y="0"/>
+                      <a:ext cx="2025650" cy="1848485"/>
+                    </a:xfrm>
+                    <a:prstGeom prst="rect">
+                      <a:avLst/>
+                    </a:prstGeom>
+                  </pic:spPr>
+                </pic:pic>
+              </a:graphicData>
+            </a:graphic>
+          </wp:inline>
+        </w:drawing>
+      </w:r>
+    </w:p>
     <w:p/>
+    <w:p>
+      <w:pPr>
+        <w:rPr>
+          <w:b/>
+          <w:bCs/>
+        </w:rPr>
+      </w:pPr>
+      <w:r>
+        <w:rPr>
+          <w:b/>
+          <w:bCs/>
+        </w:rPr>
+        <w:t>Violin Plots</w:t>
+      </w:r>
+    </w:p>
+    <w:p>
+      <w:pPr>
+        <w:pStyle w:val="ListParagraph"/>
+        <w:numPr>
+          <w:ilvl w:val="0"/>
+          <w:numId w:val="4"/>
+        </w:numPr>
+      </w:pPr>
+      <w:r>
+        <w:t>The third option in the bottom-left panel shows the violin plots of the gene/feature expression.</w:t>
+      </w:r>
+    </w:p>
+    <w:p>
+      <w:pPr>
+        <w:pStyle w:val="ListParagraph"/>
+        <w:numPr>
+          <w:ilvl w:val="0"/>
+          <w:numId w:val="4"/>
+        </w:numPr>
+      </w:pPr>
+      <w:r>
+        <w:t xml:space="preserve">From these plots, we see that most of the many possible genes are not expressed in each cluster </w:t>
+      </w:r>
+      <w:r>
+        <w:t>but that there are some notable outliers that are heavily expressed. These outliers are characterized by the lines going up to a certain point.</w:t>
+      </w:r>
+    </w:p>
+    <w:p>
+      <w:pPr>
+        <w:rPr>
+          <w:b/>
+          <w:bCs/>
+        </w:rPr>
+      </w:pPr>
+      <w:r>
+        <w:rPr>
+          <w:noProof/>
+        </w:rPr>
+        <w:drawing>
+          <wp:inline distT="0" distB="0" distL="0" distR="0" wp14:anchorId="1CF58F52" wp14:editId="0F981154">
+            <wp:extent cx="5943600" cy="1708150"/>
+            <wp:effectExtent l="0" t="0" r="0" b="6350"/>
+            <wp:docPr id="5" name="Picture 5"/>
+            <wp:cNvGraphicFramePr>
+              <a:graphicFrameLocks xmlns:a="http://schemas.openxmlformats.org/drawingml/2006/main" noChangeAspect="1"/>
+            </wp:cNvGraphicFramePr>
+            <a:graphic xmlns:a="http://schemas.openxmlformats.org/drawingml/2006/main">
+              <a:graphicData uri="http://schemas.openxmlformats.org/drawingml/2006/picture">
+                <pic:pic xmlns:pic="http://schemas.openxmlformats.org/drawingml/2006/picture">
+                  <pic:nvPicPr>
+                    <pic:cNvPr id="1" name=""/>
+                    <pic:cNvPicPr/>
+                  </pic:nvPicPr>
+                  <pic:blipFill>
+                    <a:blip r:embed="rId11"/>
+                    <a:stretch>
+                      <a:fillRect/>
+                    </a:stretch>
+                  </pic:blipFill>
+                  <pic:spPr>
+                    <a:xfrm>
+                      <a:off x="0" y="0"/>
+                      <a:ext cx="5943600" cy="1708150"/>
+                    </a:xfrm>
+                    <a:prstGeom prst="rect">
+                      <a:avLst/>
+                    </a:prstGeom>
+                  </pic:spPr>
+                </pic:pic>
+              </a:graphicData>
+            </a:graphic>
+          </wp:inline>
+        </w:drawing>
+      </w:r>
+    </w:p>
     <w:sectPr>
       <w:pgSz w:w="12240" w:h="15840"/>
       <w:pgMar w:top="1440" w:right="1440" w:bottom="1440" w:left="1440" w:header="720" w:footer="720" w:gutter="0"/>
@@ -21,6 +546,475 @@
     </w:sectPr>
   </w:body>
 </w:document>
+</file>
+
+<file path=word/numbering.xml><?xml version="1.0" encoding="utf-8"?>
+<w:numbering xmlns:wpc="http://schemas.microsoft.com/office/word/2010/wordprocessingCanvas" xmlns:cx="http://schemas.microsoft.com/office/drawing/2014/chartex" xmlns:cx1="http://schemas.microsoft.com/office/drawing/2015/9/8/chartex" xmlns:cx2="http://schemas.microsoft.com/office/drawing/2015/10/21/chartex" xmlns:cx3="http://schemas.microsoft.com/office/drawing/2016/5/9/chartex" xmlns:cx4="http://schemas.microsoft.com/office/drawing/2016/5/10/chartex" xmlns:cx5="http://schemas.microsoft.com/office/drawing/2016/5/11/chartex" xmlns:cx6="http://schemas.microsoft.com/office/drawing/2016/5/12/chartex" xmlns:cx7="http://schemas.microsoft.com/office/drawing/2016/5/13/chartex" xmlns:cx8="http://schemas.microsoft.com/office/drawing/2016/5/14/chartex" xmlns:mc="http://schemas.openxmlformats.org/markup-compatibility/2006" xmlns:aink="http://schemas.microsoft.com/office/drawing/2016/ink" xmlns:am3d="http://schemas.microsoft.com/office/drawing/2017/model3d" xmlns:o="urn:schemas-microsoft-com:office:office" xmlns:oel="http://schemas.microsoft.com/office/2019/extlst" xmlns:r="http://schemas.openxmlformats.org/officeDocument/2006/relationships" xmlns:m="http://schemas.openxmlformats.org/officeDocument/2006/math" xmlns:v="urn:schemas-microsoft-com:vml" xmlns:wp14="http://schemas.microsoft.com/office/word/2010/wordprocessingDrawing" xmlns:wp="http://schemas.openxmlformats.org/drawingml/2006/wordprocessingDrawing" xmlns:w10="urn:schemas-microsoft-com:office:word" xmlns:w="http://schemas.openxmlformats.org/wordprocessingml/2006/main" xmlns:w14="http://schemas.microsoft.com/office/word/2010/wordml" xmlns:w15="http://schemas.microsoft.com/office/word/2012/wordml" xmlns:w16cex="http://schemas.microsoft.com/office/word/2018/wordml/cex" xmlns:w16cid="http://schemas.microsoft.com/office/word/2016/wordml/cid" xmlns:w16="http://schemas.microsoft.com/office/word/2018/wordml" xmlns:w16sdtdh="http://schemas.microsoft.com/office/word/2020/wordml/sdtdatahash" xmlns:w16se="http://schemas.microsoft.com/office/word/2015/wordml/symex" xmlns:wpg="http://schemas.microsoft.com/office/word/2010/wordprocessingGroup" xmlns:wpi="http://schemas.microsoft.com/office/word/2010/wordprocessingInk" xmlns:wne="http://schemas.microsoft.com/office/word/2006/wordml" xmlns:wps="http://schemas.microsoft.com/office/word/2010/wordprocessingShape" mc:Ignorable="w14 w15 w16se w16cid w16 w16cex w16sdtdh wp14">
+  <w:abstractNum w:abstractNumId="0" w15:restartNumberingAfterBreak="0">
+    <w:nsid w:val="3507101D"/>
+    <w:multiLevelType w:val="hybridMultilevel"/>
+    <w:tmpl w:val="A1026A3A"/>
+    <w:lvl w:ilvl="0" w:tplc="04090001">
+      <w:start w:val="1"/>
+      <w:numFmt w:val="bullet"/>
+      <w:lvlText w:val=""/>
+      <w:lvlJc w:val="left"/>
+      <w:pPr>
+        <w:ind w:left="720" w:hanging="360"/>
+      </w:pPr>
+      <w:rPr>
+        <w:rFonts w:ascii="Symbol" w:hAnsi="Symbol" w:hint="default"/>
+      </w:rPr>
+    </w:lvl>
+    <w:lvl w:ilvl="1" w:tplc="04090003" w:tentative="1">
+      <w:start w:val="1"/>
+      <w:numFmt w:val="bullet"/>
+      <w:lvlText w:val="o"/>
+      <w:lvlJc w:val="left"/>
+      <w:pPr>
+        <w:ind w:left="1440" w:hanging="360"/>
+      </w:pPr>
+      <w:rPr>
+        <w:rFonts w:ascii="Courier New" w:hAnsi="Courier New" w:cs="Courier New" w:hint="default"/>
+      </w:rPr>
+    </w:lvl>
+    <w:lvl w:ilvl="2" w:tplc="04090005" w:tentative="1">
+      <w:start w:val="1"/>
+      <w:numFmt w:val="bullet"/>
+      <w:lvlText w:val=""/>
+      <w:lvlJc w:val="left"/>
+      <w:pPr>
+        <w:ind w:left="2160" w:hanging="360"/>
+      </w:pPr>
+      <w:rPr>
+        <w:rFonts w:ascii="Wingdings" w:hAnsi="Wingdings" w:hint="default"/>
+      </w:rPr>
+    </w:lvl>
+    <w:lvl w:ilvl="3" w:tplc="04090001" w:tentative="1">
+      <w:start w:val="1"/>
+      <w:numFmt w:val="bullet"/>
+      <w:lvlText w:val=""/>
+      <w:lvlJc w:val="left"/>
+      <w:pPr>
+        <w:ind w:left="2880" w:hanging="360"/>
+      </w:pPr>
+      <w:rPr>
+        <w:rFonts w:ascii="Symbol" w:hAnsi="Symbol" w:hint="default"/>
+      </w:rPr>
+    </w:lvl>
+    <w:lvl w:ilvl="4" w:tplc="04090003" w:tentative="1">
+      <w:start w:val="1"/>
+      <w:numFmt w:val="bullet"/>
+      <w:lvlText w:val="o"/>
+      <w:lvlJc w:val="left"/>
+      <w:pPr>
+        <w:ind w:left="3600" w:hanging="360"/>
+      </w:pPr>
+      <w:rPr>
+        <w:rFonts w:ascii="Courier New" w:hAnsi="Courier New" w:cs="Courier New" w:hint="default"/>
+      </w:rPr>
+    </w:lvl>
+    <w:lvl w:ilvl="5" w:tplc="04090005" w:tentative="1">
+      <w:start w:val="1"/>
+      <w:numFmt w:val="bullet"/>
+      <w:lvlText w:val=""/>
+      <w:lvlJc w:val="left"/>
+      <w:pPr>
+        <w:ind w:left="4320" w:hanging="360"/>
+      </w:pPr>
+      <w:rPr>
+        <w:rFonts w:ascii="Wingdings" w:hAnsi="Wingdings" w:hint="default"/>
+      </w:rPr>
+    </w:lvl>
+    <w:lvl w:ilvl="6" w:tplc="04090001" w:tentative="1">
+      <w:start w:val="1"/>
+      <w:numFmt w:val="bullet"/>
+      <w:lvlText w:val=""/>
+      <w:lvlJc w:val="left"/>
+      <w:pPr>
+        <w:ind w:left="5040" w:hanging="360"/>
+      </w:pPr>
+      <w:rPr>
+        <w:rFonts w:ascii="Symbol" w:hAnsi="Symbol" w:hint="default"/>
+      </w:rPr>
+    </w:lvl>
+    <w:lvl w:ilvl="7" w:tplc="04090003" w:tentative="1">
+      <w:start w:val="1"/>
+      <w:numFmt w:val="bullet"/>
+      <w:lvlText w:val="o"/>
+      <w:lvlJc w:val="left"/>
+      <w:pPr>
+        <w:ind w:left="5760" w:hanging="360"/>
+      </w:pPr>
+      <w:rPr>
+        <w:rFonts w:ascii="Courier New" w:hAnsi="Courier New" w:cs="Courier New" w:hint="default"/>
+      </w:rPr>
+    </w:lvl>
+    <w:lvl w:ilvl="8" w:tplc="04090005" w:tentative="1">
+      <w:start w:val="1"/>
+      <w:numFmt w:val="bullet"/>
+      <w:lvlText w:val=""/>
+      <w:lvlJc w:val="left"/>
+      <w:pPr>
+        <w:ind w:left="6480" w:hanging="360"/>
+      </w:pPr>
+      <w:rPr>
+        <w:rFonts w:ascii="Wingdings" w:hAnsi="Wingdings" w:hint="default"/>
+      </w:rPr>
+    </w:lvl>
+  </w:abstractNum>
+  <w:abstractNum w:abstractNumId="1" w15:restartNumberingAfterBreak="0">
+    <w:nsid w:val="39A77947"/>
+    <w:multiLevelType w:val="hybridMultilevel"/>
+    <w:tmpl w:val="CE16E276"/>
+    <w:lvl w:ilvl="0" w:tplc="04090001">
+      <w:start w:val="1"/>
+      <w:numFmt w:val="bullet"/>
+      <w:lvlText w:val=""/>
+      <w:lvlJc w:val="left"/>
+      <w:pPr>
+        <w:ind w:left="720" w:hanging="360"/>
+      </w:pPr>
+      <w:rPr>
+        <w:rFonts w:ascii="Symbol" w:hAnsi="Symbol" w:hint="default"/>
+      </w:rPr>
+    </w:lvl>
+    <w:lvl w:ilvl="1" w:tplc="04090003" w:tentative="1">
+      <w:start w:val="1"/>
+      <w:numFmt w:val="bullet"/>
+      <w:lvlText w:val="o"/>
+      <w:lvlJc w:val="left"/>
+      <w:pPr>
+        <w:ind w:left="1440" w:hanging="360"/>
+      </w:pPr>
+      <w:rPr>
+        <w:rFonts w:ascii="Courier New" w:hAnsi="Courier New" w:cs="Courier New" w:hint="default"/>
+      </w:rPr>
+    </w:lvl>
+    <w:lvl w:ilvl="2" w:tplc="04090005" w:tentative="1">
+      <w:start w:val="1"/>
+      <w:numFmt w:val="bullet"/>
+      <w:lvlText w:val=""/>
+      <w:lvlJc w:val="left"/>
+      <w:pPr>
+        <w:ind w:left="2160" w:hanging="360"/>
+      </w:pPr>
+      <w:rPr>
+        <w:rFonts w:ascii="Wingdings" w:hAnsi="Wingdings" w:hint="default"/>
+      </w:rPr>
+    </w:lvl>
+    <w:lvl w:ilvl="3" w:tplc="04090001" w:tentative="1">
+      <w:start w:val="1"/>
+      <w:numFmt w:val="bullet"/>
+      <w:lvlText w:val=""/>
+      <w:lvlJc w:val="left"/>
+      <w:pPr>
+        <w:ind w:left="2880" w:hanging="360"/>
+      </w:pPr>
+      <w:rPr>
+        <w:rFonts w:ascii="Symbol" w:hAnsi="Symbol" w:hint="default"/>
+      </w:rPr>
+    </w:lvl>
+    <w:lvl w:ilvl="4" w:tplc="04090003" w:tentative="1">
+      <w:start w:val="1"/>
+      <w:numFmt w:val="bullet"/>
+      <w:lvlText w:val="o"/>
+      <w:lvlJc w:val="left"/>
+      <w:pPr>
+        <w:ind w:left="3600" w:hanging="360"/>
+      </w:pPr>
+      <w:rPr>
+        <w:rFonts w:ascii="Courier New" w:hAnsi="Courier New" w:cs="Courier New" w:hint="default"/>
+      </w:rPr>
+    </w:lvl>
+    <w:lvl w:ilvl="5" w:tplc="04090005" w:tentative="1">
+      <w:start w:val="1"/>
+      <w:numFmt w:val="bullet"/>
+      <w:lvlText w:val=""/>
+      <w:lvlJc w:val="left"/>
+      <w:pPr>
+        <w:ind w:left="4320" w:hanging="360"/>
+      </w:pPr>
+      <w:rPr>
+        <w:rFonts w:ascii="Wingdings" w:hAnsi="Wingdings" w:hint="default"/>
+      </w:rPr>
+    </w:lvl>
+    <w:lvl w:ilvl="6" w:tplc="04090001" w:tentative="1">
+      <w:start w:val="1"/>
+      <w:numFmt w:val="bullet"/>
+      <w:lvlText w:val=""/>
+      <w:lvlJc w:val="left"/>
+      <w:pPr>
+        <w:ind w:left="5040" w:hanging="360"/>
+      </w:pPr>
+      <w:rPr>
+        <w:rFonts w:ascii="Symbol" w:hAnsi="Symbol" w:hint="default"/>
+      </w:rPr>
+    </w:lvl>
+    <w:lvl w:ilvl="7" w:tplc="04090003" w:tentative="1">
+      <w:start w:val="1"/>
+      <w:numFmt w:val="bullet"/>
+      <w:lvlText w:val="o"/>
+      <w:lvlJc w:val="left"/>
+      <w:pPr>
+        <w:ind w:left="5760" w:hanging="360"/>
+      </w:pPr>
+      <w:rPr>
+        <w:rFonts w:ascii="Courier New" w:hAnsi="Courier New" w:cs="Courier New" w:hint="default"/>
+      </w:rPr>
+    </w:lvl>
+    <w:lvl w:ilvl="8" w:tplc="04090005" w:tentative="1">
+      <w:start w:val="1"/>
+      <w:numFmt w:val="bullet"/>
+      <w:lvlText w:val=""/>
+      <w:lvlJc w:val="left"/>
+      <w:pPr>
+        <w:ind w:left="6480" w:hanging="360"/>
+      </w:pPr>
+      <w:rPr>
+        <w:rFonts w:ascii="Wingdings" w:hAnsi="Wingdings" w:hint="default"/>
+      </w:rPr>
+    </w:lvl>
+  </w:abstractNum>
+  <w:abstractNum w:abstractNumId="2" w15:restartNumberingAfterBreak="0">
+    <w:nsid w:val="57B20CFB"/>
+    <w:multiLevelType w:val="hybridMultilevel"/>
+    <w:tmpl w:val="4D786EAC"/>
+    <w:lvl w:ilvl="0" w:tplc="04090001">
+      <w:start w:val="1"/>
+      <w:numFmt w:val="bullet"/>
+      <w:lvlText w:val=""/>
+      <w:lvlJc w:val="left"/>
+      <w:pPr>
+        <w:ind w:left="720" w:hanging="360"/>
+      </w:pPr>
+      <w:rPr>
+        <w:rFonts w:ascii="Symbol" w:hAnsi="Symbol" w:hint="default"/>
+      </w:rPr>
+    </w:lvl>
+    <w:lvl w:ilvl="1" w:tplc="04090003" w:tentative="1">
+      <w:start w:val="1"/>
+      <w:numFmt w:val="bullet"/>
+      <w:lvlText w:val="o"/>
+      <w:lvlJc w:val="left"/>
+      <w:pPr>
+        <w:ind w:left="1440" w:hanging="360"/>
+      </w:pPr>
+      <w:rPr>
+        <w:rFonts w:ascii="Courier New" w:hAnsi="Courier New" w:cs="Courier New" w:hint="default"/>
+      </w:rPr>
+    </w:lvl>
+    <w:lvl w:ilvl="2" w:tplc="04090005" w:tentative="1">
+      <w:start w:val="1"/>
+      <w:numFmt w:val="bullet"/>
+      <w:lvlText w:val=""/>
+      <w:lvlJc w:val="left"/>
+      <w:pPr>
+        <w:ind w:left="2160" w:hanging="360"/>
+      </w:pPr>
+      <w:rPr>
+        <w:rFonts w:ascii="Wingdings" w:hAnsi="Wingdings" w:hint="default"/>
+      </w:rPr>
+    </w:lvl>
+    <w:lvl w:ilvl="3" w:tplc="04090001" w:tentative="1">
+      <w:start w:val="1"/>
+      <w:numFmt w:val="bullet"/>
+      <w:lvlText w:val=""/>
+      <w:lvlJc w:val="left"/>
+      <w:pPr>
+        <w:ind w:left="2880" w:hanging="360"/>
+      </w:pPr>
+      <w:rPr>
+        <w:rFonts w:ascii="Symbol" w:hAnsi="Symbol" w:hint="default"/>
+      </w:rPr>
+    </w:lvl>
+    <w:lvl w:ilvl="4" w:tplc="04090003" w:tentative="1">
+      <w:start w:val="1"/>
+      <w:numFmt w:val="bullet"/>
+      <w:lvlText w:val="o"/>
+      <w:lvlJc w:val="left"/>
+      <w:pPr>
+        <w:ind w:left="3600" w:hanging="360"/>
+      </w:pPr>
+      <w:rPr>
+        <w:rFonts w:ascii="Courier New" w:hAnsi="Courier New" w:cs="Courier New" w:hint="default"/>
+      </w:rPr>
+    </w:lvl>
+    <w:lvl w:ilvl="5" w:tplc="04090005" w:tentative="1">
+      <w:start w:val="1"/>
+      <w:numFmt w:val="bullet"/>
+      <w:lvlText w:val=""/>
+      <w:lvlJc w:val="left"/>
+      <w:pPr>
+        <w:ind w:left="4320" w:hanging="360"/>
+      </w:pPr>
+      <w:rPr>
+        <w:rFonts w:ascii="Wingdings" w:hAnsi="Wingdings" w:hint="default"/>
+      </w:rPr>
+    </w:lvl>
+    <w:lvl w:ilvl="6" w:tplc="04090001" w:tentative="1">
+      <w:start w:val="1"/>
+      <w:numFmt w:val="bullet"/>
+      <w:lvlText w:val=""/>
+      <w:lvlJc w:val="left"/>
+      <w:pPr>
+        <w:ind w:left="5040" w:hanging="360"/>
+      </w:pPr>
+      <w:rPr>
+        <w:rFonts w:ascii="Symbol" w:hAnsi="Symbol" w:hint="default"/>
+      </w:rPr>
+    </w:lvl>
+    <w:lvl w:ilvl="7" w:tplc="04090003" w:tentative="1">
+      <w:start w:val="1"/>
+      <w:numFmt w:val="bullet"/>
+      <w:lvlText w:val="o"/>
+      <w:lvlJc w:val="left"/>
+      <w:pPr>
+        <w:ind w:left="5760" w:hanging="360"/>
+      </w:pPr>
+      <w:rPr>
+        <w:rFonts w:ascii="Courier New" w:hAnsi="Courier New" w:cs="Courier New" w:hint="default"/>
+      </w:rPr>
+    </w:lvl>
+    <w:lvl w:ilvl="8" w:tplc="04090005" w:tentative="1">
+      <w:start w:val="1"/>
+      <w:numFmt w:val="bullet"/>
+      <w:lvlText w:val=""/>
+      <w:lvlJc w:val="left"/>
+      <w:pPr>
+        <w:ind w:left="6480" w:hanging="360"/>
+      </w:pPr>
+      <w:rPr>
+        <w:rFonts w:ascii="Wingdings" w:hAnsi="Wingdings" w:hint="default"/>
+      </w:rPr>
+    </w:lvl>
+  </w:abstractNum>
+  <w:abstractNum w:abstractNumId="3" w15:restartNumberingAfterBreak="0">
+    <w:nsid w:val="7575694E"/>
+    <w:multiLevelType w:val="hybridMultilevel"/>
+    <w:tmpl w:val="3874200C"/>
+    <w:lvl w:ilvl="0" w:tplc="04090001">
+      <w:start w:val="1"/>
+      <w:numFmt w:val="bullet"/>
+      <w:lvlText w:val=""/>
+      <w:lvlJc w:val="left"/>
+      <w:pPr>
+        <w:ind w:left="720" w:hanging="360"/>
+      </w:pPr>
+      <w:rPr>
+        <w:rFonts w:ascii="Symbol" w:hAnsi="Symbol" w:hint="default"/>
+      </w:rPr>
+    </w:lvl>
+    <w:lvl w:ilvl="1" w:tplc="04090003" w:tentative="1">
+      <w:start w:val="1"/>
+      <w:numFmt w:val="bullet"/>
+      <w:lvlText w:val="o"/>
+      <w:lvlJc w:val="left"/>
+      <w:pPr>
+        <w:ind w:left="1440" w:hanging="360"/>
+      </w:pPr>
+      <w:rPr>
+        <w:rFonts w:ascii="Courier New" w:hAnsi="Courier New" w:cs="Courier New" w:hint="default"/>
+      </w:rPr>
+    </w:lvl>
+    <w:lvl w:ilvl="2" w:tplc="04090005" w:tentative="1">
+      <w:start w:val="1"/>
+      <w:numFmt w:val="bullet"/>
+      <w:lvlText w:val=""/>
+      <w:lvlJc w:val="left"/>
+      <w:pPr>
+        <w:ind w:left="2160" w:hanging="360"/>
+      </w:pPr>
+      <w:rPr>
+        <w:rFonts w:ascii="Wingdings" w:hAnsi="Wingdings" w:hint="default"/>
+      </w:rPr>
+    </w:lvl>
+    <w:lvl w:ilvl="3" w:tplc="04090001" w:tentative="1">
+      <w:start w:val="1"/>
+      <w:numFmt w:val="bullet"/>
+      <w:lvlText w:val=""/>
+      <w:lvlJc w:val="left"/>
+      <w:pPr>
+        <w:ind w:left="2880" w:hanging="360"/>
+      </w:pPr>
+      <w:rPr>
+        <w:rFonts w:ascii="Symbol" w:hAnsi="Symbol" w:hint="default"/>
+      </w:rPr>
+    </w:lvl>
+    <w:lvl w:ilvl="4" w:tplc="04090003" w:tentative="1">
+      <w:start w:val="1"/>
+      <w:numFmt w:val="bullet"/>
+      <w:lvlText w:val="o"/>
+      <w:lvlJc w:val="left"/>
+      <w:pPr>
+        <w:ind w:left="3600" w:hanging="360"/>
+      </w:pPr>
+      <w:rPr>
+        <w:rFonts w:ascii="Courier New" w:hAnsi="Courier New" w:cs="Courier New" w:hint="default"/>
+      </w:rPr>
+    </w:lvl>
+    <w:lvl w:ilvl="5" w:tplc="04090005" w:tentative="1">
+      <w:start w:val="1"/>
+      <w:numFmt w:val="bullet"/>
+      <w:lvlText w:val=""/>
+      <w:lvlJc w:val="left"/>
+      <w:pPr>
+        <w:ind w:left="4320" w:hanging="360"/>
+      </w:pPr>
+      <w:rPr>
+        <w:rFonts w:ascii="Wingdings" w:hAnsi="Wingdings" w:hint="default"/>
+      </w:rPr>
+    </w:lvl>
+    <w:lvl w:ilvl="6" w:tplc="04090001" w:tentative="1">
+      <w:start w:val="1"/>
+      <w:numFmt w:val="bullet"/>
+      <w:lvlText w:val=""/>
+      <w:lvlJc w:val="left"/>
+      <w:pPr>
+        <w:ind w:left="5040" w:hanging="360"/>
+      </w:pPr>
+      <w:rPr>
+        <w:rFonts w:ascii="Symbol" w:hAnsi="Symbol" w:hint="default"/>
+      </w:rPr>
+    </w:lvl>
+    <w:lvl w:ilvl="7" w:tplc="04090003" w:tentative="1">
+      <w:start w:val="1"/>
+      <w:numFmt w:val="bullet"/>
+      <w:lvlText w:val="o"/>
+      <w:lvlJc w:val="left"/>
+      <w:pPr>
+        <w:ind w:left="5760" w:hanging="360"/>
+      </w:pPr>
+      <w:rPr>
+        <w:rFonts w:ascii="Courier New" w:hAnsi="Courier New" w:cs="Courier New" w:hint="default"/>
+      </w:rPr>
+    </w:lvl>
+    <w:lvl w:ilvl="8" w:tplc="04090005" w:tentative="1">
+      <w:start w:val="1"/>
+      <w:numFmt w:val="bullet"/>
+      <w:lvlText w:val=""/>
+      <w:lvlJc w:val="left"/>
+      <w:pPr>
+        <w:ind w:left="6480" w:hanging="360"/>
+      </w:pPr>
+      <w:rPr>
+        <w:rFonts w:ascii="Wingdings" w:hAnsi="Wingdings" w:hint="default"/>
+      </w:rPr>
+    </w:lvl>
+  </w:abstractNum>
+  <w:num w:numId="1" w16cid:durableId="1932273421">
+    <w:abstractNumId w:val="2"/>
+  </w:num>
+  <w:num w:numId="2" w16cid:durableId="1833064675">
+    <w:abstractNumId w:val="1"/>
+  </w:num>
+  <w:num w:numId="3" w16cid:durableId="1435323227">
+    <w:abstractNumId w:val="0"/>
+  </w:num>
+  <w:num w:numId="4" w16cid:durableId="680359162">
+    <w:abstractNumId w:val="3"/>
+  </w:num>
+</w:numbering>
 </file>
 
 <file path=word/styles.xml><?xml version="1.0" encoding="utf-8"?>
@@ -146,6 +1140,7 @@
     <w:lsdException w:name="HTML Sample" w:semiHidden="1" w:unhideWhenUsed="1"/>
     <w:lsdException w:name="HTML Typewriter" w:semiHidden="1" w:unhideWhenUsed="1"/>
     <w:lsdException w:name="HTML Variable" w:semiHidden="1" w:unhideWhenUsed="1"/>
+    <w:lsdException w:name="Normal Table" w:semiHidden="1" w:unhideWhenUsed="1"/>
     <w:lsdException w:name="annotation subject" w:semiHidden="1" w:unhideWhenUsed="1"/>
     <w:lsdException w:name="No List" w:semiHidden="1" w:unhideWhenUsed="1"/>
     <w:lsdException w:name="Outline List 1" w:semiHidden="1" w:unhideWhenUsed="1"/>
@@ -192,8 +1187,10 @@
     <w:lsdException w:name="Table Subtle 2" w:semiHidden="1" w:unhideWhenUsed="1"/>
     <w:lsdException w:name="Table Web 1" w:semiHidden="1" w:unhideWhenUsed="1"/>
     <w:lsdException w:name="Table Web 2" w:semiHidden="1" w:unhideWhenUsed="1"/>
+    <w:lsdException w:name="Table Web 3" w:semiHidden="1" w:unhideWhenUsed="1"/>
     <w:lsdException w:name="Balloon Text" w:semiHidden="1" w:unhideWhenUsed="1"/>
     <w:lsdException w:name="Table Grid" w:uiPriority="39"/>
+    <w:lsdException w:name="Table Theme" w:semiHidden="1" w:unhideWhenUsed="1"/>
     <w:lsdException w:name="Placeholder Text" w:semiHidden="1"/>
     <w:lsdException w:name="No Spacing" w:uiPriority="1" w:qFormat="1"/>
     <w:lsdException w:name="Light Shading" w:uiPriority="60"/>
@@ -445,6 +1442,40 @@
     <w:uiPriority w:val="99"/>
     <w:semiHidden/>
     <w:unhideWhenUsed/>
+  </w:style>
+  <w:style w:type="paragraph" w:styleId="ListParagraph">
+    <w:name w:val="List Paragraph"/>
+    <w:basedOn w:val="Normal"/>
+    <w:uiPriority w:val="34"/>
+    <w:qFormat/>
+    <w:rsid w:val="003156D2"/>
+    <w:pPr>
+      <w:ind w:left="720"/>
+      <w:contextualSpacing/>
+    </w:pPr>
+  </w:style>
+  <w:style w:type="character" w:styleId="Hyperlink">
+    <w:name w:val="Hyperlink"/>
+    <w:basedOn w:val="DefaultParagraphFont"/>
+    <w:uiPriority w:val="99"/>
+    <w:unhideWhenUsed/>
+    <w:rsid w:val="006D55B0"/>
+    <w:rPr>
+      <w:color w:val="0563C1" w:themeColor="hyperlink"/>
+      <w:u w:val="single"/>
+    </w:rPr>
+  </w:style>
+  <w:style w:type="character" w:styleId="UnresolvedMention">
+    <w:name w:val="Unresolved Mention"/>
+    <w:basedOn w:val="DefaultParagraphFont"/>
+    <w:uiPriority w:val="99"/>
+    <w:semiHidden/>
+    <w:unhideWhenUsed/>
+    <w:rsid w:val="006D55B0"/>
+    <w:rPr>
+      <w:color w:val="605E5C"/>
+      <w:shd w:val="clear" w:color="auto" w:fill="E1DFDD"/>
+    </w:rPr>
   </w:style>
 </w:styles>
 </file>

</xml_diff>